<commit_message>
Updated abstraction methods. Finished filter system adding filters for, string, number, csv, and xml. Put groups attribute into users to be able to assign groups to users. Added on demand data compiling for data objects. Put columns into there own parser for common data sharing between filters. Language improvements. Dependency updates.
</commit_message>
<xml_diff>
--- a/DOQ Catalogue.docx
+++ b/DOQ Catalogue.docx
@@ -20,8 +20,6 @@
       <w:r>
         <w:t>Must be secure!</w:t>
       </w:r>
-      <w:bookmarkStart w:id="0" w:name="_GoBack"/>
-      <w:bookmarkEnd w:id="0"/>
     </w:p>
     <w:p>
       <w:r>
@@ -77,7 +75,15 @@
         </w:numPr>
       </w:pPr>
       <w:r>
-        <w:t>Act Level(Action Level): Represented by an octal decimal number, it is the assignment of how much access is allowed on a database node.</w:t>
+        <w:t xml:space="preserve">Act </w:t>
+      </w:r>
+      <w:proofErr w:type="gramStart"/>
+      <w:r>
+        <w:t>Level(</w:t>
+      </w:r>
+      <w:proofErr w:type="gramEnd"/>
+      <w:r>
+        <w:t>Action Level): Represented by an octal decimal number, it is the assignment of how much access is allowed on a database node.</w:t>
       </w:r>
       <w:r>
         <w:t xml:space="preserve"> 1 – Execute, 2 – Write, 4 </w:t>
@@ -224,7 +230,15 @@
         <w:t>didn’t apply.</w:t>
       </w:r>
       <w:r>
-        <w:t xml:space="preserve"> As a way to prevent break in, maxAnonymousQueries can be setup to notify </w:t>
+        <w:t xml:space="preserve"> As a way to prevent break in, </w:t>
+      </w:r>
+      <w:proofErr w:type="spellStart"/>
+      <w:r>
+        <w:t>maxAnonymousQueries</w:t>
+      </w:r>
+      <w:proofErr w:type="spellEnd"/>
+      <w:r>
+        <w:t xml:space="preserve"> can be setup to notify </w:t>
       </w:r>
       <w:r>
         <w:t xml:space="preserve">an </w:t>
@@ -235,9 +249,11 @@
       <w:r>
         <w:t xml:space="preserve"> by a length of time in hours defined by </w:t>
       </w:r>
+      <w:proofErr w:type="spellStart"/>
       <w:r>
         <w:t>lockOutTime</w:t>
       </w:r>
+      <w:proofErr w:type="spellEnd"/>
       <w:r>
         <w:t>.</w:t>
       </w:r>
@@ -262,14 +278,212 @@
     </w:p>
     <w:p>
       <w:pPr>
-        <w:pStyle w:val="Heading1"/>
-      </w:pPr>
+        <w:pStyle w:val="Heading2"/>
+      </w:pPr>
+      <w:bookmarkStart w:id="0" w:name="_GoBack"/>
+      <w:bookmarkEnd w:id="0"/>
       <w:r>
         <w:lastRenderedPageBreak/>
-        <w:t>Structure</w:t>
-      </w:r>
-      <w:r>
-        <w:t xml:space="preserve"> of the catalogue XML</w:t>
+        <w:t>Catalogue</w:t>
+      </w:r>
+    </w:p>
+    <w:p>
+      <w:r>
+        <w:t>The main node must be name catalogue.</w:t>
+      </w:r>
+    </w:p>
+    <w:p>
+      <w:pPr>
+        <w:pStyle w:val="ListParagraph"/>
+        <w:numPr>
+          <w:ilvl w:val="0"/>
+          <w:numId w:val="1"/>
+        </w:numPr>
+      </w:pPr>
+      <w:proofErr w:type="spellStart"/>
+      <w:r>
+        <w:t>Atb</w:t>
+      </w:r>
+      <w:proofErr w:type="gramStart"/>
+      <w:r>
+        <w:t>:</w:t>
+      </w:r>
+      <w:r>
+        <w:rPr>
+          <w:b/>
+        </w:rPr>
+        <w:t>admins</w:t>
+      </w:r>
+      <w:proofErr w:type="spellEnd"/>
+      <w:proofErr w:type="gramEnd"/>
+      <w:r>
+        <w:t xml:space="preserve"> – A comma delineated list of e-mails for administers to be notified of suspicious behavior. This attribute is optional, and regardless of it activity can be logged.</w:t>
+      </w:r>
+    </w:p>
+    <w:p>
+      <w:pPr>
+        <w:pStyle w:val="ListParagraph"/>
+        <w:numPr>
+          <w:ilvl w:val="0"/>
+          <w:numId w:val="1"/>
+        </w:numPr>
+      </w:pPr>
+      <w:proofErr w:type="spellStart"/>
+      <w:r>
+        <w:t>Atb</w:t>
+      </w:r>
+      <w:proofErr w:type="gramStart"/>
+      <w:r>
+        <w:t>:</w:t>
+      </w:r>
+      <w:r>
+        <w:rPr>
+          <w:b/>
+        </w:rPr>
+        <w:t>logLevel</w:t>
+      </w:r>
+      <w:proofErr w:type="spellEnd"/>
+      <w:proofErr w:type="gramEnd"/>
+      <w:r>
+        <w:t xml:space="preserve"> – How detailed of a log to keep, options are none, secure, query, and verbose. A secure log level only logs anonymous queries. A query log will log every single query. While a verbose log will log every query as well as every result sent back successfully.</w:t>
+      </w:r>
+      <w:r>
+        <w:br/>
+      </w:r>
+      <w:r>
+        <w:rPr>
+          <w:b/>
+        </w:rPr>
+        <w:t>Default</w:t>
+      </w:r>
+      <w:r>
+        <w:t xml:space="preserve"> is secure.</w:t>
+      </w:r>
+    </w:p>
+    <w:p>
+      <w:pPr>
+        <w:pStyle w:val="ListParagraph"/>
+        <w:numPr>
+          <w:ilvl w:val="0"/>
+          <w:numId w:val="1"/>
+        </w:numPr>
+      </w:pPr>
+      <w:proofErr w:type="spellStart"/>
+      <w:r>
+        <w:t>Node</w:t>
+      </w:r>
+      <w:proofErr w:type="gramStart"/>
+      <w:r>
+        <w:t>:</w:t>
+      </w:r>
+      <w:r>
+        <w:rPr>
+          <w:b/>
+        </w:rPr>
+        <w:t>groups</w:t>
+      </w:r>
+      <w:proofErr w:type="spellEnd"/>
+      <w:proofErr w:type="gramEnd"/>
+      <w:r>
+        <w:t xml:space="preserve"> – </w:t>
+      </w:r>
+      <w:r>
+        <w:rPr>
+          <w:u w:val="single"/>
+        </w:rPr>
+        <w:t>See Groups</w:t>
+      </w:r>
+      <w:r>
+        <w:rPr>
+          <w:u w:val="single"/>
+        </w:rPr>
+        <w:t>.</w:t>
+      </w:r>
+    </w:p>
+    <w:p>
+      <w:pPr>
+        <w:pStyle w:val="ListParagraph"/>
+        <w:numPr>
+          <w:ilvl w:val="0"/>
+          <w:numId w:val="1"/>
+        </w:numPr>
+      </w:pPr>
+      <w:proofErr w:type="spellStart"/>
+      <w:r>
+        <w:t>Node</w:t>
+      </w:r>
+      <w:proofErr w:type="gramStart"/>
+      <w:r>
+        <w:t>:</w:t>
+      </w:r>
+      <w:r>
+        <w:rPr>
+          <w:b/>
+        </w:rPr>
+        <w:t>users</w:t>
+      </w:r>
+      <w:proofErr w:type="spellEnd"/>
+      <w:proofErr w:type="gramEnd"/>
+      <w:r>
+        <w:t xml:space="preserve"> – </w:t>
+      </w:r>
+      <w:r>
+        <w:rPr>
+          <w:u w:val="single"/>
+        </w:rPr>
+        <w:t>See Users</w:t>
+      </w:r>
+      <w:r>
+        <w:rPr>
+          <w:u w:val="single"/>
+        </w:rPr>
+        <w:t>.</w:t>
+      </w:r>
+    </w:p>
+    <w:p>
+      <w:pPr>
+        <w:pStyle w:val="ListParagraph"/>
+        <w:numPr>
+          <w:ilvl w:val="0"/>
+          <w:numId w:val="1"/>
+        </w:numPr>
+      </w:pPr>
+      <w:proofErr w:type="spellStart"/>
+      <w:r>
+        <w:t>Node</w:t>
+      </w:r>
+      <w:proofErr w:type="gramStart"/>
+      <w:r>
+        <w:t>:</w:t>
+      </w:r>
+      <w:r>
+        <w:rPr>
+          <w:b/>
+        </w:rPr>
+        <w:t>connections</w:t>
+      </w:r>
+      <w:proofErr w:type="spellEnd"/>
+      <w:proofErr w:type="gramEnd"/>
+      <w:r>
+        <w:t xml:space="preserve"> – </w:t>
+      </w:r>
+      <w:r>
+        <w:rPr>
+          <w:u w:val="single"/>
+        </w:rPr>
+        <w:t xml:space="preserve">See </w:t>
+      </w:r>
+      <w:r>
+        <w:rPr>
+          <w:u w:val="single"/>
+        </w:rPr>
+        <w:t>Connections</w:t>
+      </w:r>
+      <w:r>
+        <w:rPr>
+          <w:u w:val="single"/>
+        </w:rPr>
+        <w:t>.</w:t>
       </w:r>
     </w:p>
     <w:p>
@@ -277,54 +491,79 @@
         <w:pStyle w:val="Heading2"/>
       </w:pPr>
       <w:r>
-        <w:t>Catalogue</w:t>
-      </w:r>
-    </w:p>
-    <w:p>
-      <w:r>
-        <w:t>The main node must be name catalogue.</w:t>
-      </w:r>
-    </w:p>
-    <w:p>
-      <w:pPr>
-        <w:pStyle w:val="ListParagraph"/>
-        <w:numPr>
-          <w:ilvl w:val="0"/>
-          <w:numId w:val="1"/>
-        </w:numPr>
-      </w:pPr>
-      <w:r>
-        <w:t>Atb:</w:t>
-      </w:r>
-      <w:r>
-        <w:rPr>
-          <w:b/>
-        </w:rPr>
-        <w:t>admins</w:t>
-      </w:r>
-      <w:r>
-        <w:t xml:space="preserve"> – A comma delineated list of e-mails for administers to be notified of suspicious behavior. This attribute is optional, and regardless of it activity can be logged.</w:t>
-      </w:r>
-    </w:p>
-    <w:p>
-      <w:pPr>
-        <w:pStyle w:val="ListParagraph"/>
-        <w:numPr>
-          <w:ilvl w:val="0"/>
-          <w:numId w:val="1"/>
-        </w:numPr>
-      </w:pPr>
-      <w:r>
-        <w:t>Atb:</w:t>
-      </w:r>
-      <w:r>
-        <w:rPr>
-          <w:b/>
-        </w:rPr>
-        <w:t>logLevel</w:t>
-      </w:r>
-      <w:r>
-        <w:t xml:space="preserve"> – How detailed of a log to keep, options are none, secure, query, and verbose. A secure log level only logs anonymous queries. A query log will log every single query. While a verbose log will log every query as well as every result sent back successfully.</w:t>
+        <w:t>Groups</w:t>
+      </w:r>
+    </w:p>
+    <w:p>
+      <w:r>
+        <w:t xml:space="preserve"> </w:t>
+      </w:r>
+      <w:proofErr w:type="gramStart"/>
+      <w:r>
+        <w:t>The node that contains all the group nodes for the catalogue.</w:t>
+      </w:r>
+      <w:proofErr w:type="gramEnd"/>
+    </w:p>
+    <w:p>
+      <w:pPr>
+        <w:pStyle w:val="ListParagraph"/>
+        <w:numPr>
+          <w:ilvl w:val="0"/>
+          <w:numId w:val="1"/>
+        </w:numPr>
+      </w:pPr>
+      <w:proofErr w:type="spellStart"/>
+      <w:r>
+        <w:t>Node</w:t>
+      </w:r>
+      <w:proofErr w:type="gramStart"/>
+      <w:r>
+        <w:t>:group</w:t>
+      </w:r>
+      <w:proofErr w:type="spellEnd"/>
+      <w:proofErr w:type="gramEnd"/>
+      <w:r>
+        <w:t xml:space="preserve"> – </w:t>
+      </w:r>
+      <w:r>
+        <w:rPr>
+          <w:u w:val="single"/>
+        </w:rPr>
+        <w:t>See Group</w:t>
+      </w:r>
+      <w:r>
+        <w:rPr>
+          <w:u w:val="single"/>
+        </w:rPr>
+        <w:t>.</w:t>
+      </w:r>
+    </w:p>
+    <w:p>
+      <w:pPr>
+        <w:pStyle w:val="ListParagraph"/>
+        <w:numPr>
+          <w:ilvl w:val="0"/>
+          <w:numId w:val="1"/>
+        </w:numPr>
+      </w:pPr>
+      <w:proofErr w:type="spellStart"/>
+      <w:r>
+        <w:t>Atb</w:t>
+      </w:r>
+      <w:proofErr w:type="gramStart"/>
+      <w:r>
+        <w:t>:</w:t>
+      </w:r>
+      <w:r>
+        <w:rPr>
+          <w:b/>
+        </w:rPr>
+        <w:t>defaultAccess</w:t>
+      </w:r>
+      <w:proofErr w:type="spellEnd"/>
+      <w:proofErr w:type="gramEnd"/>
+      <w:r>
+        <w:t xml:space="preserve"> – What every group should by default be for every node in the catalogue.</w:t>
       </w:r>
       <w:r>
         <w:br/>
@@ -336,19 +575,347 @@
         <w:t>Default</w:t>
       </w:r>
       <w:r>
-        <w:t xml:space="preserve"> is secure.</w:t>
-      </w:r>
-    </w:p>
-    <w:p>
-      <w:pPr>
-        <w:pStyle w:val="ListParagraph"/>
-        <w:numPr>
-          <w:ilvl w:val="0"/>
-          <w:numId w:val="1"/>
-        </w:numPr>
-      </w:pPr>
-      <w:r>
-        <w:t>Node:</w:t>
+        <w:t xml:space="preserve"> is off.</w:t>
+      </w:r>
+    </w:p>
+    <w:p>
+      <w:pPr>
+        <w:pStyle w:val="Heading2"/>
+      </w:pPr>
+      <w:r>
+        <w:t>Group</w:t>
+      </w:r>
+    </w:p>
+    <w:p>
+      <w:proofErr w:type="gramStart"/>
+      <w:r>
+        <w:t>A group for the catalogue.</w:t>
+      </w:r>
+      <w:proofErr w:type="gramEnd"/>
+    </w:p>
+    <w:p>
+      <w:pPr>
+        <w:pStyle w:val="ListParagraph"/>
+        <w:numPr>
+          <w:ilvl w:val="0"/>
+          <w:numId w:val="1"/>
+        </w:numPr>
+      </w:pPr>
+      <w:proofErr w:type="spellStart"/>
+      <w:r>
+        <w:t>Atb</w:t>
+      </w:r>
+      <w:proofErr w:type="gramStart"/>
+      <w:r>
+        <w:t>:</w:t>
+      </w:r>
+      <w:r>
+        <w:rPr>
+          <w:b/>
+        </w:rPr>
+        <w:t>id</w:t>
+      </w:r>
+      <w:proofErr w:type="spellEnd"/>
+      <w:proofErr w:type="gramEnd"/>
+      <w:r>
+        <w:t xml:space="preserve"> – The id of the group.</w:t>
+      </w:r>
+    </w:p>
+    <w:p>
+      <w:pPr>
+        <w:pStyle w:val="ListParagraph"/>
+        <w:numPr>
+          <w:ilvl w:val="0"/>
+          <w:numId w:val="1"/>
+        </w:numPr>
+      </w:pPr>
+      <w:proofErr w:type="spellStart"/>
+      <w:r>
+        <w:t>Atb</w:t>
+      </w:r>
+      <w:proofErr w:type="gramStart"/>
+      <w:r>
+        <w:t>:</w:t>
+      </w:r>
+      <w:r>
+        <w:rPr>
+          <w:b/>
+        </w:rPr>
+        <w:t>baseAct</w:t>
+      </w:r>
+      <w:proofErr w:type="spellEnd"/>
+      <w:proofErr w:type="gramEnd"/>
+      <w:r>
+        <w:t xml:space="preserve"> – The base act level for any user in the group.</w:t>
+      </w:r>
+    </w:p>
+    <w:p>
+      <w:pPr>
+        <w:pStyle w:val="ListParagraph"/>
+        <w:numPr>
+          <w:ilvl w:val="0"/>
+          <w:numId w:val="1"/>
+        </w:numPr>
+      </w:pPr>
+      <w:proofErr w:type="spellStart"/>
+      <w:r>
+        <w:t>Atb</w:t>
+      </w:r>
+      <w:proofErr w:type="gramStart"/>
+      <w:r>
+        <w:t>:</w:t>
+      </w:r>
+      <w:r>
+        <w:rPr>
+          <w:b/>
+        </w:rPr>
+        <w:t>defaultAccess</w:t>
+      </w:r>
+      <w:proofErr w:type="spellEnd"/>
+      <w:proofErr w:type="gramEnd"/>
+      <w:r>
+        <w:t xml:space="preserve"> – </w:t>
+      </w:r>
+      <w:r>
+        <w:t>What the</w:t>
+      </w:r>
+      <w:r>
+        <w:t xml:space="preserve"> group should </w:t>
+      </w:r>
+      <w:r>
+        <w:t>be by default</w:t>
+      </w:r>
+      <w:r>
+        <w:t xml:space="preserve"> for every node in the catalogue.</w:t>
+      </w:r>
+      <w:r>
+        <w:br/>
+      </w:r>
+      <w:r>
+        <w:rPr>
+          <w:b/>
+        </w:rPr>
+        <w:t>Default</w:t>
+      </w:r>
+      <w:r>
+        <w:t xml:space="preserve"> is inherited.</w:t>
+      </w:r>
+    </w:p>
+    <w:p>
+      <w:pPr>
+        <w:pStyle w:val="Heading2"/>
+      </w:pPr>
+      <w:r>
+        <w:t>Users</w:t>
+      </w:r>
+    </w:p>
+    <w:p>
+      <w:proofErr w:type="gramStart"/>
+      <w:r>
+        <w:t>The node that contains all the user nodes for the catalogue.</w:t>
+      </w:r>
+      <w:proofErr w:type="gramEnd"/>
+    </w:p>
+    <w:p>
+      <w:pPr>
+        <w:pStyle w:val="ListParagraph"/>
+        <w:numPr>
+          <w:ilvl w:val="0"/>
+          <w:numId w:val="1"/>
+        </w:numPr>
+      </w:pPr>
+      <w:proofErr w:type="spellStart"/>
+      <w:r>
+        <w:t>Node</w:t>
+      </w:r>
+      <w:proofErr w:type="gramStart"/>
+      <w:r>
+        <w:t>:user</w:t>
+      </w:r>
+      <w:proofErr w:type="spellEnd"/>
+      <w:proofErr w:type="gramEnd"/>
+      <w:r>
+        <w:t xml:space="preserve"> – </w:t>
+      </w:r>
+      <w:r>
+        <w:rPr>
+          <w:u w:val="single"/>
+        </w:rPr>
+        <w:t>See User</w:t>
+      </w:r>
+      <w:r>
+        <w:rPr>
+          <w:u w:val="single"/>
+        </w:rPr>
+        <w:t>.</w:t>
+      </w:r>
+    </w:p>
+    <w:p>
+      <w:pPr>
+        <w:pStyle w:val="ListParagraph"/>
+        <w:numPr>
+          <w:ilvl w:val="0"/>
+          <w:numId w:val="1"/>
+        </w:numPr>
+      </w:pPr>
+      <w:proofErr w:type="spellStart"/>
+      <w:r>
+        <w:t>Atb</w:t>
+      </w:r>
+      <w:proofErr w:type="gramStart"/>
+      <w:r>
+        <w:t>:</w:t>
+      </w:r>
+      <w:r>
+        <w:rPr>
+          <w:b/>
+        </w:rPr>
+        <w:t>defaultAccess</w:t>
+      </w:r>
+      <w:proofErr w:type="spellEnd"/>
+      <w:proofErr w:type="gramEnd"/>
+      <w:r>
+        <w:t xml:space="preserve"> – What every user should by default be for every node in the catalogue.</w:t>
+      </w:r>
+      <w:r>
+        <w:br/>
+      </w:r>
+      <w:r>
+        <w:rPr>
+          <w:b/>
+        </w:rPr>
+        <w:t>Default</w:t>
+      </w:r>
+      <w:r>
+        <w:t xml:space="preserve"> is off.</w:t>
+      </w:r>
+    </w:p>
+    <w:p>
+      <w:pPr>
+        <w:pStyle w:val="Heading2"/>
+      </w:pPr>
+      <w:r>
+        <w:t>User</w:t>
+      </w:r>
+    </w:p>
+    <w:p>
+      <w:proofErr w:type="gramStart"/>
+      <w:r>
+        <w:t>A user for the catalogue.</w:t>
+      </w:r>
+      <w:proofErr w:type="gramEnd"/>
+    </w:p>
+    <w:p>
+      <w:pPr>
+        <w:pStyle w:val="ListParagraph"/>
+        <w:numPr>
+          <w:ilvl w:val="0"/>
+          <w:numId w:val="1"/>
+        </w:numPr>
+      </w:pPr>
+      <w:proofErr w:type="spellStart"/>
+      <w:r>
+        <w:t>Atb</w:t>
+      </w:r>
+      <w:proofErr w:type="gramStart"/>
+      <w:r>
+        <w:t>:</w:t>
+      </w:r>
+      <w:r>
+        <w:rPr>
+          <w:b/>
+        </w:rPr>
+        <w:t>id</w:t>
+      </w:r>
+      <w:proofErr w:type="spellEnd"/>
+      <w:proofErr w:type="gramEnd"/>
+      <w:r>
+        <w:t xml:space="preserve"> – The id of the user.</w:t>
+      </w:r>
+    </w:p>
+    <w:p>
+      <w:pPr>
+        <w:pStyle w:val="ListParagraph"/>
+        <w:numPr>
+          <w:ilvl w:val="0"/>
+          <w:numId w:val="1"/>
+        </w:numPr>
+      </w:pPr>
+      <w:proofErr w:type="spellStart"/>
+      <w:r>
+        <w:t>Atb</w:t>
+      </w:r>
+      <w:proofErr w:type="gramStart"/>
+      <w:r>
+        <w:t>:</w:t>
+      </w:r>
+      <w:r>
+        <w:rPr>
+          <w:b/>
+        </w:rPr>
+        <w:t>baseAct</w:t>
+      </w:r>
+      <w:proofErr w:type="spellEnd"/>
+      <w:proofErr w:type="gramEnd"/>
+      <w:r>
+        <w:t xml:space="preserve"> – The base act level for the user.</w:t>
+      </w:r>
+    </w:p>
+    <w:p>
+      <w:pPr>
+        <w:pStyle w:val="ListParagraph"/>
+        <w:numPr>
+          <w:ilvl w:val="0"/>
+          <w:numId w:val="1"/>
+        </w:numPr>
+      </w:pPr>
+      <w:proofErr w:type="spellStart"/>
+      <w:r>
+        <w:t>Atb</w:t>
+      </w:r>
+      <w:proofErr w:type="gramStart"/>
+      <w:r>
+        <w:t>:</w:t>
+      </w:r>
+      <w:r>
+        <w:rPr>
+          <w:b/>
+        </w:rPr>
+        <w:t>defaultAccess</w:t>
+      </w:r>
+      <w:proofErr w:type="spellEnd"/>
+      <w:proofErr w:type="gramEnd"/>
+      <w:r>
+        <w:t xml:space="preserve"> – What the user should be by default for every node in the catalogue.</w:t>
+      </w:r>
+      <w:r>
+        <w:br/>
+      </w:r>
+      <w:r>
+        <w:rPr>
+          <w:b/>
+        </w:rPr>
+        <w:t>Default</w:t>
+      </w:r>
+      <w:r>
+        <w:t xml:space="preserve"> is inherited.</w:t>
+      </w:r>
+    </w:p>
+    <w:p>
+      <w:pPr>
+        <w:pStyle w:val="ListParagraph"/>
+        <w:numPr>
+          <w:ilvl w:val="0"/>
+          <w:numId w:val="1"/>
+        </w:numPr>
+      </w:pPr>
+      <w:proofErr w:type="spellStart"/>
+      <w:r>
+        <w:t>Atb</w:t>
+      </w:r>
+      <w:proofErr w:type="gramStart"/>
+      <w:r>
+        <w:t>:</w:t>
       </w:r>
       <w:r>
         <w:rPr>
@@ -356,420 +923,10 @@
         </w:rPr>
         <w:t>groups</w:t>
       </w:r>
-      <w:r>
-        <w:t xml:space="preserve"> – </w:t>
-      </w:r>
-      <w:r>
-        <w:rPr>
-          <w:u w:val="single"/>
-        </w:rPr>
-        <w:t>See Groups</w:t>
-      </w:r>
-      <w:r>
-        <w:rPr>
-          <w:u w:val="single"/>
-        </w:rPr>
-        <w:t>.</w:t>
-      </w:r>
-    </w:p>
-    <w:p>
-      <w:pPr>
-        <w:pStyle w:val="ListParagraph"/>
-        <w:numPr>
-          <w:ilvl w:val="0"/>
-          <w:numId w:val="1"/>
-        </w:numPr>
-      </w:pPr>
-      <w:r>
-        <w:t>Node:</w:t>
-      </w:r>
-      <w:r>
-        <w:rPr>
-          <w:b/>
-        </w:rPr>
-        <w:t>users</w:t>
-      </w:r>
-      <w:r>
-        <w:t xml:space="preserve"> – </w:t>
-      </w:r>
-      <w:r>
-        <w:rPr>
-          <w:u w:val="single"/>
-        </w:rPr>
-        <w:t>See Users</w:t>
-      </w:r>
-      <w:r>
-        <w:rPr>
-          <w:u w:val="single"/>
-        </w:rPr>
-        <w:t>.</w:t>
-      </w:r>
-    </w:p>
-    <w:p>
-      <w:pPr>
-        <w:pStyle w:val="ListParagraph"/>
-        <w:numPr>
-          <w:ilvl w:val="0"/>
-          <w:numId w:val="1"/>
-        </w:numPr>
-      </w:pPr>
-      <w:r>
-        <w:t>Node:</w:t>
-      </w:r>
-      <w:r>
-        <w:rPr>
-          <w:b/>
-        </w:rPr>
-        <w:t>connections</w:t>
-      </w:r>
-      <w:r>
-        <w:t xml:space="preserve"> – </w:t>
-      </w:r>
-      <w:r>
-        <w:rPr>
-          <w:u w:val="single"/>
-        </w:rPr>
-        <w:t xml:space="preserve">See </w:t>
-      </w:r>
-      <w:r>
-        <w:rPr>
-          <w:u w:val="single"/>
-        </w:rPr>
-        <w:t>Connections</w:t>
-      </w:r>
-      <w:r>
-        <w:rPr>
-          <w:u w:val="single"/>
-        </w:rPr>
-        <w:t>.</w:t>
-      </w:r>
-    </w:p>
-    <w:p>
-      <w:pPr>
-        <w:pStyle w:val="Heading2"/>
-      </w:pPr>
-      <w:r>
-        <w:t>Groups</w:t>
-      </w:r>
-    </w:p>
-    <w:p>
-      <w:r>
-        <w:t xml:space="preserve"> The node that contains all the group nodes for the catalogue.</w:t>
-      </w:r>
-    </w:p>
-    <w:p>
-      <w:pPr>
-        <w:pStyle w:val="ListParagraph"/>
-        <w:numPr>
-          <w:ilvl w:val="0"/>
-          <w:numId w:val="1"/>
-        </w:numPr>
-      </w:pPr>
-      <w:r>
-        <w:t xml:space="preserve">Node:group – </w:t>
-      </w:r>
-      <w:r>
-        <w:rPr>
-          <w:u w:val="single"/>
-        </w:rPr>
-        <w:t>See Group</w:t>
-      </w:r>
-      <w:r>
-        <w:rPr>
-          <w:u w:val="single"/>
-        </w:rPr>
-        <w:t>.</w:t>
-      </w:r>
-    </w:p>
-    <w:p>
-      <w:pPr>
-        <w:pStyle w:val="ListParagraph"/>
-        <w:numPr>
-          <w:ilvl w:val="0"/>
-          <w:numId w:val="1"/>
-        </w:numPr>
-      </w:pPr>
-      <w:r>
-        <w:t>Atb:</w:t>
-      </w:r>
-      <w:r>
-        <w:rPr>
-          <w:b/>
-        </w:rPr>
-        <w:t>defaultAccess</w:t>
-      </w:r>
-      <w:r>
-        <w:t xml:space="preserve"> – What every group should by default be for every node in the catalogue.</w:t>
-      </w:r>
-      <w:r>
-        <w:br/>
-      </w:r>
-      <w:r>
-        <w:rPr>
-          <w:b/>
-        </w:rPr>
-        <w:t>Default</w:t>
-      </w:r>
-      <w:r>
-        <w:t xml:space="preserve"> is off.</w:t>
-      </w:r>
-    </w:p>
-    <w:p>
-      <w:pPr>
-        <w:pStyle w:val="Heading2"/>
-      </w:pPr>
-      <w:r>
-        <w:t>Group</w:t>
-      </w:r>
-    </w:p>
-    <w:p>
-      <w:r>
-        <w:t>A group for the catalogue.</w:t>
-      </w:r>
-    </w:p>
-    <w:p>
-      <w:pPr>
-        <w:pStyle w:val="ListParagraph"/>
-        <w:numPr>
-          <w:ilvl w:val="0"/>
-          <w:numId w:val="1"/>
-        </w:numPr>
-      </w:pPr>
-      <w:r>
-        <w:t>Atb:</w:t>
-      </w:r>
-      <w:r>
-        <w:rPr>
-          <w:b/>
-        </w:rPr>
-        <w:t>id</w:t>
-      </w:r>
-      <w:r>
-        <w:t xml:space="preserve"> – The id of the group.</w:t>
-      </w:r>
-    </w:p>
-    <w:p>
-      <w:pPr>
-        <w:pStyle w:val="ListParagraph"/>
-        <w:numPr>
-          <w:ilvl w:val="0"/>
-          <w:numId w:val="1"/>
-        </w:numPr>
-      </w:pPr>
-      <w:r>
-        <w:t>Atb:</w:t>
-      </w:r>
-      <w:r>
-        <w:rPr>
-          <w:b/>
-        </w:rPr>
-        <w:t>baseAct</w:t>
-      </w:r>
-      <w:r>
-        <w:t xml:space="preserve"> – The base act level for any user in the group.</w:t>
-      </w:r>
-    </w:p>
-    <w:p>
-      <w:pPr>
-        <w:pStyle w:val="ListParagraph"/>
-        <w:numPr>
-          <w:ilvl w:val="0"/>
-          <w:numId w:val="1"/>
-        </w:numPr>
-      </w:pPr>
-      <w:r>
-        <w:t>Atb:</w:t>
-      </w:r>
-      <w:r>
-        <w:rPr>
-          <w:b/>
-        </w:rPr>
-        <w:t>defaultAccess</w:t>
-      </w:r>
-      <w:r>
-        <w:t xml:space="preserve"> – </w:t>
-      </w:r>
-      <w:r>
-        <w:t>What the</w:t>
-      </w:r>
-      <w:r>
-        <w:t xml:space="preserve"> group should </w:t>
-      </w:r>
-      <w:r>
-        <w:t>be by default</w:t>
-      </w:r>
-      <w:r>
-        <w:t xml:space="preserve"> for every node in the catalogue.</w:t>
-      </w:r>
-      <w:r>
-        <w:br/>
-      </w:r>
-      <w:r>
-        <w:rPr>
-          <w:b/>
-        </w:rPr>
-        <w:t>Default</w:t>
-      </w:r>
-      <w:r>
-        <w:t xml:space="preserve"> is inherited.</w:t>
-      </w:r>
-    </w:p>
-    <w:p>
-      <w:pPr>
-        <w:pStyle w:val="Heading2"/>
-      </w:pPr>
-      <w:r>
-        <w:t>Users</w:t>
-      </w:r>
-    </w:p>
-    <w:p>
-      <w:r>
-        <w:t>The node that contains all the user nodes for the catalogue.</w:t>
-      </w:r>
-    </w:p>
-    <w:p>
-      <w:pPr>
-        <w:pStyle w:val="ListParagraph"/>
-        <w:numPr>
-          <w:ilvl w:val="0"/>
-          <w:numId w:val="1"/>
-        </w:numPr>
-      </w:pPr>
-      <w:r>
-        <w:t xml:space="preserve">Node:user – </w:t>
-      </w:r>
-      <w:r>
-        <w:rPr>
-          <w:u w:val="single"/>
-        </w:rPr>
-        <w:t>See User</w:t>
-      </w:r>
-      <w:r>
-        <w:rPr>
-          <w:u w:val="single"/>
-        </w:rPr>
-        <w:t>.</w:t>
-      </w:r>
-    </w:p>
-    <w:p>
-      <w:pPr>
-        <w:pStyle w:val="ListParagraph"/>
-        <w:numPr>
-          <w:ilvl w:val="0"/>
-          <w:numId w:val="1"/>
-        </w:numPr>
-      </w:pPr>
-      <w:r>
-        <w:t>Atb:</w:t>
-      </w:r>
-      <w:r>
-        <w:rPr>
-          <w:b/>
-        </w:rPr>
-        <w:t>defaultAccess</w:t>
-      </w:r>
-      <w:r>
-        <w:t xml:space="preserve"> – What every user should by default be for every node in the catalogue.</w:t>
-      </w:r>
-      <w:r>
-        <w:br/>
-      </w:r>
-      <w:r>
-        <w:rPr>
-          <w:b/>
-        </w:rPr>
-        <w:t>Default</w:t>
-      </w:r>
-      <w:r>
-        <w:t xml:space="preserve"> is off.</w:t>
-      </w:r>
-    </w:p>
-    <w:p>
-      <w:pPr>
-        <w:pStyle w:val="Heading2"/>
-      </w:pPr>
-      <w:r>
-        <w:t>User</w:t>
-      </w:r>
-    </w:p>
-    <w:p>
-      <w:r>
-        <w:t>A user for the catalogue.</w:t>
-      </w:r>
-    </w:p>
-    <w:p>
-      <w:pPr>
-        <w:pStyle w:val="ListParagraph"/>
-        <w:numPr>
-          <w:ilvl w:val="0"/>
-          <w:numId w:val="1"/>
-        </w:numPr>
-      </w:pPr>
-      <w:r>
-        <w:t>Atb:</w:t>
-      </w:r>
-      <w:r>
-        <w:rPr>
-          <w:b/>
-        </w:rPr>
-        <w:t>id</w:t>
-      </w:r>
-      <w:r>
-        <w:t xml:space="preserve"> – The id of the user.</w:t>
-      </w:r>
-    </w:p>
-    <w:p>
-      <w:pPr>
-        <w:pStyle w:val="ListParagraph"/>
-        <w:numPr>
-          <w:ilvl w:val="0"/>
-          <w:numId w:val="1"/>
-        </w:numPr>
-      </w:pPr>
-      <w:r>
-        <w:t>Atb:</w:t>
-      </w:r>
-      <w:r>
-        <w:rPr>
-          <w:b/>
-        </w:rPr>
-        <w:t>baseAct</w:t>
-      </w:r>
-      <w:r>
-        <w:t xml:space="preserve"> – The base act level for the user.</w:t>
-      </w:r>
-    </w:p>
-    <w:p>
-      <w:pPr>
-        <w:pStyle w:val="ListParagraph"/>
-        <w:numPr>
-          <w:ilvl w:val="0"/>
-          <w:numId w:val="1"/>
-        </w:numPr>
-      </w:pPr>
-      <w:r>
-        <w:t>Atb:</w:t>
-      </w:r>
-      <w:r>
-        <w:rPr>
-          <w:b/>
-        </w:rPr>
-        <w:t>defaultAccess</w:t>
-      </w:r>
-      <w:r>
-        <w:t xml:space="preserve"> – What the user should be by default for every node in the catalogue.</w:t>
-      </w:r>
-      <w:r>
-        <w:br/>
-      </w:r>
-      <w:r>
-        <w:rPr>
-          <w:b/>
-        </w:rPr>
-        <w:t>Default</w:t>
-      </w:r>
-      <w:r>
-        <w:t xml:space="preserve"> is inherited.</w:t>
+      <w:proofErr w:type="spellEnd"/>
+      <w:proofErr w:type="gramEnd"/>
+      <w:r>
+        <w:t xml:space="preserve"> – A coma delineated list of groups the user is affiliated with.</w:t>
       </w:r>
     </w:p>
     <w:p>
@@ -782,6 +939,7 @@
       </w:r>
     </w:p>
     <w:p>
+      <w:proofErr w:type="gramStart"/>
       <w:r>
         <w:t xml:space="preserve">The node that contains all the connection nodes for the </w:t>
       </w:r>
@@ -791,17 +949,23 @@
       <w:r>
         <w:t>talogue.</w:t>
       </w:r>
-    </w:p>
-    <w:p>
-      <w:pPr>
-        <w:pStyle w:val="ListParagraph"/>
-        <w:numPr>
-          <w:ilvl w:val="0"/>
-          <w:numId w:val="1"/>
-        </w:numPr>
-      </w:pPr>
-      <w:r>
-        <w:t>Atb:</w:t>
+      <w:proofErr w:type="gramEnd"/>
+    </w:p>
+    <w:p>
+      <w:pPr>
+        <w:pStyle w:val="ListParagraph"/>
+        <w:numPr>
+          <w:ilvl w:val="0"/>
+          <w:numId w:val="1"/>
+        </w:numPr>
+      </w:pPr>
+      <w:proofErr w:type="spellStart"/>
+      <w:r>
+        <w:t>Atb</w:t>
+      </w:r>
+      <w:proofErr w:type="gramStart"/>
+      <w:r>
+        <w:t>:</w:t>
       </w:r>
       <w:r>
         <w:rPr>
@@ -809,6 +973,8 @@
         </w:rPr>
         <w:t>baseAct</w:t>
       </w:r>
+      <w:proofErr w:type="spellEnd"/>
+      <w:proofErr w:type="gramEnd"/>
       <w:r>
         <w:t xml:space="preserve"> – The base act level for anyone using this catalogue. </w:t>
       </w:r>
@@ -830,8 +996,13 @@
           <w:numId w:val="1"/>
         </w:numPr>
       </w:pPr>
-      <w:r>
-        <w:t>Atb:</w:t>
+      <w:proofErr w:type="spellStart"/>
+      <w:r>
+        <w:t>Atb</w:t>
+      </w:r>
+      <w:proofErr w:type="gramStart"/>
+      <w:r>
+        <w:t>:</w:t>
       </w:r>
       <w:r>
         <w:rPr>
@@ -839,6 +1010,8 @@
         </w:rPr>
         <w:t>allowAnonymous</w:t>
       </w:r>
+      <w:proofErr w:type="spellEnd"/>
+      <w:proofErr w:type="gramEnd"/>
       <w:r>
         <w:t xml:space="preserve"> – Identifies if anonymous queries should be allowed in this catalogue. </w:t>
       </w:r>
@@ -866,8 +1039,13 @@
           <w:numId w:val="1"/>
         </w:numPr>
       </w:pPr>
-      <w:r>
-        <w:t>Atb:</w:t>
+      <w:proofErr w:type="spellStart"/>
+      <w:r>
+        <w:t>Atb</w:t>
+      </w:r>
+      <w:proofErr w:type="gramStart"/>
+      <w:r>
+        <w:t>:</w:t>
       </w:r>
       <w:r>
         <w:rPr>
@@ -875,6 +1053,8 @@
         </w:rPr>
         <w:t>maxAnonymousQueries</w:t>
       </w:r>
+      <w:proofErr w:type="spellEnd"/>
+      <w:proofErr w:type="gramEnd"/>
       <w:r>
         <w:t xml:space="preserve"> – The maximum number of queries a non-user can perform. The number zero being unlimited.</w:t>
       </w:r>
@@ -899,8 +1079,13 @@
           <w:numId w:val="1"/>
         </w:numPr>
       </w:pPr>
-      <w:r>
-        <w:t>Atb:</w:t>
+      <w:proofErr w:type="spellStart"/>
+      <w:r>
+        <w:t>Atb</w:t>
+      </w:r>
+      <w:proofErr w:type="gramStart"/>
+      <w:r>
+        <w:t>:</w:t>
       </w:r>
       <w:r>
         <w:rPr>
@@ -908,6 +1093,8 @@
         </w:rPr>
         <w:t>maxAttemptedQueries</w:t>
       </w:r>
+      <w:proofErr w:type="spellEnd"/>
+      <w:proofErr w:type="gramEnd"/>
       <w:r>
         <w:t xml:space="preserve"> – The maximum number of queries a user can perform where there permission is denied. The number zero being unlimited.</w:t>
       </w:r>
@@ -920,8 +1107,13 @@
           <w:numId w:val="1"/>
         </w:numPr>
       </w:pPr>
-      <w:r>
-        <w:t>Atb:</w:t>
+      <w:proofErr w:type="spellStart"/>
+      <w:r>
+        <w:t>Atb</w:t>
+      </w:r>
+      <w:proofErr w:type="gramStart"/>
+      <w:r>
+        <w:t>:</w:t>
       </w:r>
       <w:r>
         <w:rPr>
@@ -929,6 +1121,8 @@
         </w:rPr>
         <w:t>lockOutTime</w:t>
       </w:r>
+      <w:proofErr w:type="spellEnd"/>
+      <w:proofErr w:type="gramEnd"/>
       <w:r>
         <w:t xml:space="preserve"> – The amount of time in hours to lockout a user when they hit the maximum number of queries both anonymous, and disallowed. The number 0 being until the lock out is removed by administration</w:t>
       </w:r>
@@ -956,8 +1150,13 @@
           <w:numId w:val="1"/>
         </w:numPr>
       </w:pPr>
-      <w:r>
-        <w:t>Atb:</w:t>
+      <w:proofErr w:type="spellStart"/>
+      <w:r>
+        <w:t>Atb</w:t>
+      </w:r>
+      <w:proofErr w:type="gramStart"/>
+      <w:r>
+        <w:t>:</w:t>
       </w:r>
       <w:r>
         <w:rPr>
@@ -965,6 +1164,8 @@
         </w:rPr>
         <w:t>defaultFilter</w:t>
       </w:r>
+      <w:proofErr w:type="spellEnd"/>
+      <w:proofErr w:type="gramEnd"/>
       <w:r>
         <w:t xml:space="preserve"> – The default filter that is applied to nodes that have no filter.</w:t>
       </w:r>
@@ -977,6 +1178,7 @@
           <w:numId w:val="1"/>
         </w:numPr>
       </w:pPr>
+      <w:proofErr w:type="spellStart"/>
       <w:r>
         <w:t>Node:</w:t>
       </w:r>
@@ -986,6 +1188,7 @@
         </w:rPr>
         <w:t>connection</w:t>
       </w:r>
+      <w:proofErr w:type="spellEnd"/>
       <w:r>
         <w:t xml:space="preserve"> – </w:t>
       </w:r>
@@ -1013,20 +1216,27 @@
       </w:r>
     </w:p>
     <w:p>
+      <w:proofErr w:type="gramStart"/>
       <w:r>
         <w:t>A connection for the catalogue to allow queries.</w:t>
       </w:r>
-    </w:p>
-    <w:p>
-      <w:pPr>
-        <w:pStyle w:val="ListParagraph"/>
-        <w:numPr>
-          <w:ilvl w:val="0"/>
-          <w:numId w:val="1"/>
-        </w:numPr>
-      </w:pPr>
-      <w:r>
-        <w:t>Atb:</w:t>
+      <w:proofErr w:type="gramEnd"/>
+    </w:p>
+    <w:p>
+      <w:pPr>
+        <w:pStyle w:val="ListParagraph"/>
+        <w:numPr>
+          <w:ilvl w:val="0"/>
+          <w:numId w:val="1"/>
+        </w:numPr>
+      </w:pPr>
+      <w:proofErr w:type="spellStart"/>
+      <w:r>
+        <w:t>Atb</w:t>
+      </w:r>
+      <w:proofErr w:type="gramStart"/>
+      <w:r>
+        <w:t>:</w:t>
       </w:r>
       <w:r>
         <w:rPr>
@@ -1034,6 +1244,8 @@
         </w:rPr>
         <w:t>id</w:t>
       </w:r>
+      <w:proofErr w:type="spellEnd"/>
+      <w:proofErr w:type="gramEnd"/>
       <w:r>
         <w:t xml:space="preserve"> – The id of the connection.</w:t>
       </w:r>
@@ -1046,8 +1258,13 @@
           <w:numId w:val="1"/>
         </w:numPr>
       </w:pPr>
-      <w:r>
-        <w:t>Atb:</w:t>
+      <w:proofErr w:type="spellStart"/>
+      <w:r>
+        <w:t>Atb</w:t>
+      </w:r>
+      <w:proofErr w:type="gramStart"/>
+      <w:r>
+        <w:t>:</w:t>
       </w:r>
       <w:r>
         <w:rPr>
@@ -1055,8 +1272,18 @@
         </w:rPr>
         <w:t>baseAct</w:t>
       </w:r>
-      <w:r>
-        <w:t xml:space="preserve"> – The base action for the connection if different then the connections node baseAct.</w:t>
+      <w:proofErr w:type="spellEnd"/>
+      <w:proofErr w:type="gramEnd"/>
+      <w:r>
+        <w:t xml:space="preserve"> – The base action for the connection if different then the connections node </w:t>
+      </w:r>
+      <w:proofErr w:type="spellStart"/>
+      <w:r>
+        <w:t>baseAct</w:t>
+      </w:r>
+      <w:proofErr w:type="spellEnd"/>
+      <w:r>
+        <w:t>.</w:t>
       </w:r>
       <w:r>
         <w:br/>
@@ -1079,8 +1306,13 @@
           <w:numId w:val="1"/>
         </w:numPr>
       </w:pPr>
-      <w:r>
-        <w:t>Atb:</w:t>
+      <w:proofErr w:type="spellStart"/>
+      <w:r>
+        <w:t>Atb</w:t>
+      </w:r>
+      <w:proofErr w:type="gramStart"/>
+      <w:r>
+        <w:t>:</w:t>
       </w:r>
       <w:r>
         <w:rPr>
@@ -1088,6 +1320,8 @@
         </w:rPr>
         <w:t>groupAct</w:t>
       </w:r>
+      <w:proofErr w:type="spellEnd"/>
+      <w:proofErr w:type="gramEnd"/>
       <w:r>
         <w:t xml:space="preserve"> – A comma list of groups that have different permission from there base permissions. For all use *.</w:t>
       </w:r>
@@ -1100,8 +1334,13 @@
           <w:numId w:val="1"/>
         </w:numPr>
       </w:pPr>
-      <w:r>
-        <w:t>Atb:</w:t>
+      <w:proofErr w:type="spellStart"/>
+      <w:r>
+        <w:t>Atb</w:t>
+      </w:r>
+      <w:proofErr w:type="gramStart"/>
+      <w:r>
+        <w:t>:</w:t>
       </w:r>
       <w:r>
         <w:rPr>
@@ -1109,6 +1348,8 @@
         </w:rPr>
         <w:t>userAct</w:t>
       </w:r>
+      <w:proofErr w:type="spellEnd"/>
+      <w:proofErr w:type="gramEnd"/>
       <w:r>
         <w:t xml:space="preserve"> – A comma list of users that have different permissions from there base permissions. For all use *.</w:t>
       </w:r>
@@ -1121,8 +1362,13 @@
           <w:numId w:val="1"/>
         </w:numPr>
       </w:pPr>
-      <w:r>
-        <w:t>Atb:</w:t>
+      <w:proofErr w:type="spellStart"/>
+      <w:r>
+        <w:t>Atb</w:t>
+      </w:r>
+      <w:proofErr w:type="gramStart"/>
+      <w:r>
+        <w:t>:</w:t>
       </w:r>
       <w:r>
         <w:rPr>
@@ -1130,6 +1376,8 @@
         </w:rPr>
         <w:t>allowAnonymous</w:t>
       </w:r>
+      <w:proofErr w:type="spellEnd"/>
+      <w:proofErr w:type="gramEnd"/>
       <w:r>
         <w:t xml:space="preserve"> – </w:t>
       </w:r>
@@ -1137,7 +1385,21 @@
         <w:rPr>
           <w:u w:val="single"/>
         </w:rPr>
-        <w:t>See Connections/allowAnonymous.</w:t>
+        <w:t>See Connections/</w:t>
+      </w:r>
+      <w:proofErr w:type="spellStart"/>
+      <w:r>
+        <w:rPr>
+          <w:u w:val="single"/>
+        </w:rPr>
+        <w:t>allowAnonymous</w:t>
+      </w:r>
+      <w:proofErr w:type="spellEnd"/>
+      <w:r>
+        <w:rPr>
+          <w:u w:val="single"/>
+        </w:rPr>
+        <w:t>.</w:t>
       </w:r>
       <w:r>
         <w:br/>
@@ -1160,8 +1422,13 @@
           <w:numId w:val="1"/>
         </w:numPr>
       </w:pPr>
-      <w:r>
-        <w:t>Atb:</w:t>
+      <w:proofErr w:type="spellStart"/>
+      <w:r>
+        <w:t>Atb</w:t>
+      </w:r>
+      <w:proofErr w:type="gramStart"/>
+      <w:r>
+        <w:t>:</w:t>
       </w:r>
       <w:r>
         <w:rPr>
@@ -1169,6 +1436,8 @@
         </w:rPr>
         <w:t>maxAnonymousQueries</w:t>
       </w:r>
+      <w:proofErr w:type="spellEnd"/>
+      <w:proofErr w:type="gramEnd"/>
       <w:r>
         <w:t xml:space="preserve"> – </w:t>
       </w:r>
@@ -1176,7 +1445,21 @@
         <w:rPr>
           <w:u w:val="single"/>
         </w:rPr>
-        <w:t>See Connections/allowAnonymous.</w:t>
+        <w:t>See Connections/</w:t>
+      </w:r>
+      <w:proofErr w:type="spellStart"/>
+      <w:r>
+        <w:rPr>
+          <w:u w:val="single"/>
+        </w:rPr>
+        <w:t>allowAnonymous</w:t>
+      </w:r>
+      <w:proofErr w:type="spellEnd"/>
+      <w:r>
+        <w:rPr>
+          <w:u w:val="single"/>
+        </w:rPr>
+        <w:t>.</w:t>
       </w:r>
       <w:r>
         <w:br/>
@@ -1199,8 +1482,13 @@
           <w:numId w:val="1"/>
         </w:numPr>
       </w:pPr>
-      <w:r>
-        <w:t>Atb:</w:t>
+      <w:proofErr w:type="spellStart"/>
+      <w:r>
+        <w:t>Atb</w:t>
+      </w:r>
+      <w:proofErr w:type="gramStart"/>
+      <w:r>
+        <w:t>:</w:t>
       </w:r>
       <w:r>
         <w:rPr>
@@ -1208,6 +1496,8 @@
         </w:rPr>
         <w:t>maxAttemptedQueries</w:t>
       </w:r>
+      <w:proofErr w:type="spellEnd"/>
+      <w:proofErr w:type="gramEnd"/>
       <w:r>
         <w:t xml:space="preserve"> </w:t>
       </w:r>
@@ -1215,7 +1505,21 @@
         <w:rPr>
           <w:u w:val="single"/>
         </w:rPr>
-        <w:t>See Connections/maxAttemptedQueries.</w:t>
+        <w:t>See Connections/</w:t>
+      </w:r>
+      <w:proofErr w:type="spellStart"/>
+      <w:r>
+        <w:rPr>
+          <w:u w:val="single"/>
+        </w:rPr>
+        <w:t>maxAttemptedQueries</w:t>
+      </w:r>
+      <w:proofErr w:type="spellEnd"/>
+      <w:r>
+        <w:rPr>
+          <w:u w:val="single"/>
+        </w:rPr>
+        <w:t>.</w:t>
       </w:r>
       <w:r>
         <w:br/>
@@ -1238,8 +1542,13 @@
           <w:numId w:val="1"/>
         </w:numPr>
       </w:pPr>
-      <w:r>
-        <w:t>Atb:</w:t>
+      <w:proofErr w:type="spellStart"/>
+      <w:r>
+        <w:t>Atb</w:t>
+      </w:r>
+      <w:proofErr w:type="gramStart"/>
+      <w:r>
+        <w:t>:</w:t>
       </w:r>
       <w:r>
         <w:rPr>
@@ -1247,6 +1556,8 @@
         </w:rPr>
         <w:t>lockOutTime</w:t>
       </w:r>
+      <w:proofErr w:type="spellEnd"/>
+      <w:proofErr w:type="gramEnd"/>
       <w:r>
         <w:t xml:space="preserve"> – </w:t>
       </w:r>
@@ -1254,7 +1565,21 @@
         <w:rPr>
           <w:u w:val="single"/>
         </w:rPr>
-        <w:t>See Connections/lockOutTime.</w:t>
+        <w:t>See Connections/</w:t>
+      </w:r>
+      <w:proofErr w:type="spellStart"/>
+      <w:r>
+        <w:rPr>
+          <w:u w:val="single"/>
+        </w:rPr>
+        <w:t>lockOutTime</w:t>
+      </w:r>
+      <w:proofErr w:type="spellEnd"/>
+      <w:r>
+        <w:rPr>
+          <w:u w:val="single"/>
+        </w:rPr>
+        <w:t>.</w:t>
       </w:r>
       <w:r>
         <w:br/>
@@ -1277,8 +1602,13 @@
           <w:numId w:val="1"/>
         </w:numPr>
       </w:pPr>
-      <w:r>
-        <w:t>Node:</w:t>
+      <w:proofErr w:type="spellStart"/>
+      <w:r>
+        <w:t>Node</w:t>
+      </w:r>
+      <w:proofErr w:type="gramStart"/>
+      <w:r>
+        <w:t>:</w:t>
       </w:r>
       <w:r>
         <w:rPr>
@@ -1286,6 +1616,8 @@
         </w:rPr>
         <w:t>node</w:t>
       </w:r>
+      <w:proofErr w:type="spellEnd"/>
+      <w:proofErr w:type="gramEnd"/>
       <w:r>
         <w:t xml:space="preserve"> – </w:t>
       </w:r>
@@ -1302,7 +1634,6 @@
         <w:t>.</w:t>
       </w:r>
     </w:p>
-    <w:p/>
     <w:p>
       <w:pPr>
         <w:pStyle w:val="Heading2"/>
@@ -1325,8 +1656,13 @@
           <w:numId w:val="1"/>
         </w:numPr>
       </w:pPr>
-      <w:r>
-        <w:t>Atb:</w:t>
+      <w:proofErr w:type="spellStart"/>
+      <w:r>
+        <w:t>Atb</w:t>
+      </w:r>
+      <w:proofErr w:type="gramStart"/>
+      <w:r>
+        <w:t>:</w:t>
       </w:r>
       <w:r>
         <w:rPr>
@@ -1334,6 +1670,8 @@
         </w:rPr>
         <w:t>indexBy</w:t>
       </w:r>
+      <w:proofErr w:type="spellEnd"/>
+      <w:proofErr w:type="gramEnd"/>
       <w:r>
         <w:t xml:space="preserve"> – As a way to speed up the get and push to database a cache </w:t>
       </w:r>
@@ -1341,7 +1679,15 @@
         <w:t>mechanism</w:t>
       </w:r>
       <w:r>
-        <w:t xml:space="preserve"> uses indexBy to index a set of node</w:t>
+        <w:t xml:space="preserve"> uses </w:t>
+      </w:r>
+      <w:proofErr w:type="spellStart"/>
+      <w:r>
+        <w:t>indexBy</w:t>
+      </w:r>
+      <w:proofErr w:type="spellEnd"/>
+      <w:r>
+        <w:t xml:space="preserve"> to index a set of node</w:t>
       </w:r>
       <w:r>
         <w:t xml:space="preserve"> entries</w:t>
@@ -1359,19 +1705,32 @@
         <w:t>n</w:t>
       </w:r>
       <w:r>
-        <w:t xml:space="preserve"> indexBy will not be cached at all.</w:t>
-      </w:r>
-    </w:p>
-    <w:p>
-      <w:pPr>
-        <w:pStyle w:val="ListParagraph"/>
-        <w:numPr>
-          <w:ilvl w:val="0"/>
-          <w:numId w:val="1"/>
-        </w:numPr>
-      </w:pPr>
-      <w:r>
-        <w:t>Atb:</w:t>
+        <w:t xml:space="preserve"> </w:t>
+      </w:r>
+      <w:proofErr w:type="spellStart"/>
+      <w:r>
+        <w:t>indexBy</w:t>
+      </w:r>
+      <w:proofErr w:type="spellEnd"/>
+      <w:r>
+        <w:t xml:space="preserve"> will not be cached at all.</w:t>
+      </w:r>
+    </w:p>
+    <w:p>
+      <w:pPr>
+        <w:pStyle w:val="ListParagraph"/>
+        <w:numPr>
+          <w:ilvl w:val="0"/>
+          <w:numId w:val="1"/>
+        </w:numPr>
+      </w:pPr>
+      <w:proofErr w:type="spellStart"/>
+      <w:r>
+        <w:t>Atb</w:t>
+      </w:r>
+      <w:proofErr w:type="gramStart"/>
+      <w:r>
+        <w:t>:</w:t>
       </w:r>
       <w:r>
         <w:rPr>
@@ -1379,6 +1738,8 @@
         </w:rPr>
         <w:t>id</w:t>
       </w:r>
+      <w:proofErr w:type="spellEnd"/>
+      <w:proofErr w:type="gramEnd"/>
       <w:r>
         <w:t xml:space="preserve"> – The id of the node.</w:t>
       </w:r>
@@ -1391,8 +1752,13 @@
           <w:numId w:val="1"/>
         </w:numPr>
       </w:pPr>
-      <w:r>
-        <w:t>Atb:</w:t>
+      <w:proofErr w:type="spellStart"/>
+      <w:r>
+        <w:t>Atb</w:t>
+      </w:r>
+      <w:proofErr w:type="gramStart"/>
+      <w:r>
+        <w:t>:</w:t>
       </w:r>
       <w:r>
         <w:rPr>
@@ -1400,8 +1766,18 @@
         </w:rPr>
         <w:t>baseAct</w:t>
       </w:r>
-      <w:r>
-        <w:t xml:space="preserve"> – The base action for the node if different then the connection node baseAct. </w:t>
+      <w:proofErr w:type="spellEnd"/>
+      <w:proofErr w:type="gramEnd"/>
+      <w:r>
+        <w:t xml:space="preserve"> – The base action for the node if different then the connection node </w:t>
+      </w:r>
+      <w:proofErr w:type="spellStart"/>
+      <w:r>
+        <w:t>baseAct</w:t>
+      </w:r>
+      <w:proofErr w:type="spellEnd"/>
+      <w:r>
+        <w:t xml:space="preserve">. </w:t>
       </w:r>
       <w:r>
         <w:rPr>
@@ -1421,8 +1797,13 @@
           <w:numId w:val="1"/>
         </w:numPr>
       </w:pPr>
-      <w:r>
-        <w:t>Atb:</w:t>
+      <w:proofErr w:type="spellStart"/>
+      <w:r>
+        <w:t>Atb</w:t>
+      </w:r>
+      <w:proofErr w:type="gramStart"/>
+      <w:r>
+        <w:t>:</w:t>
       </w:r>
       <w:r>
         <w:rPr>
@@ -1430,6 +1811,8 @@
         </w:rPr>
         <w:t>groupAct</w:t>
       </w:r>
+      <w:proofErr w:type="spellEnd"/>
+      <w:proofErr w:type="gramEnd"/>
       <w:r>
         <w:t xml:space="preserve"> – </w:t>
       </w:r>
@@ -1448,12 +1831,14 @@
         </w:rPr>
         <w:t>@</w:t>
       </w:r>
+      <w:proofErr w:type="spellStart"/>
       <w:r>
         <w:rPr>
           <w:u w:val="single"/>
         </w:rPr>
         <w:t>groupAct</w:t>
       </w:r>
+      <w:proofErr w:type="spellEnd"/>
       <w:r>
         <w:rPr>
           <w:u w:val="single"/>
@@ -1481,8 +1866,13 @@
           <w:numId w:val="1"/>
         </w:numPr>
       </w:pPr>
-      <w:r>
-        <w:t>Atb:</w:t>
+      <w:proofErr w:type="spellStart"/>
+      <w:r>
+        <w:t>Atb</w:t>
+      </w:r>
+      <w:proofErr w:type="gramStart"/>
+      <w:r>
+        <w:t>:</w:t>
       </w:r>
       <w:r>
         <w:rPr>
@@ -1490,6 +1880,8 @@
         </w:rPr>
         <w:t>userAct</w:t>
       </w:r>
+      <w:proofErr w:type="spellEnd"/>
+      <w:proofErr w:type="gramEnd"/>
       <w:r>
         <w:t xml:space="preserve"> –</w:t>
       </w:r>
@@ -1500,8 +1892,16 @@
         <w:rPr>
           <w:u w:val="single"/>
         </w:rPr>
-        <w:t>connection/@userAct</w:t>
-      </w:r>
+        <w:t>connection/@</w:t>
+      </w:r>
+      <w:proofErr w:type="spellStart"/>
+      <w:r>
+        <w:rPr>
+          <w:u w:val="single"/>
+        </w:rPr>
+        <w:t>userAct</w:t>
+      </w:r>
+      <w:proofErr w:type="spellEnd"/>
       <w:r>
         <w:rPr>
           <w:u w:val="single"/>
@@ -1529,8 +1929,13 @@
           <w:numId w:val="1"/>
         </w:numPr>
       </w:pPr>
-      <w:r>
-        <w:t>Atb:</w:t>
+      <w:proofErr w:type="spellStart"/>
+      <w:r>
+        <w:t>Atb</w:t>
+      </w:r>
+      <w:proofErr w:type="gramStart"/>
+      <w:r>
+        <w:t>:</w:t>
       </w:r>
       <w:r>
         <w:rPr>
@@ -1538,6 +1943,8 @@
         </w:rPr>
         <w:t>allowAnonymous</w:t>
       </w:r>
+      <w:proofErr w:type="spellEnd"/>
+      <w:proofErr w:type="gramEnd"/>
       <w:r>
         <w:t xml:space="preserve"> – </w:t>
       </w:r>
@@ -1545,8 +1952,16 @@
         <w:rPr>
           <w:u w:val="single"/>
         </w:rPr>
-        <w:t>See connections/@allowAnonymous</w:t>
-      </w:r>
+        <w:t>See connections/@</w:t>
+      </w:r>
+      <w:proofErr w:type="spellStart"/>
+      <w:r>
+        <w:rPr>
+          <w:u w:val="single"/>
+        </w:rPr>
+        <w:t>allowAnonymous</w:t>
+      </w:r>
+      <w:proofErr w:type="spellEnd"/>
       <w:r>
         <w:rPr>
           <w:u w:val="single"/>
@@ -1574,8 +1989,13 @@
           <w:numId w:val="1"/>
         </w:numPr>
       </w:pPr>
-      <w:r>
-        <w:t>Atb:</w:t>
+      <w:proofErr w:type="spellStart"/>
+      <w:r>
+        <w:t>Atb</w:t>
+      </w:r>
+      <w:proofErr w:type="gramStart"/>
+      <w:r>
+        <w:t>:</w:t>
       </w:r>
       <w:r>
         <w:rPr>
@@ -1583,6 +2003,8 @@
         </w:rPr>
         <w:t>maxAnonymousQueries</w:t>
       </w:r>
+      <w:proofErr w:type="spellEnd"/>
+      <w:proofErr w:type="gramEnd"/>
       <w:r>
         <w:t xml:space="preserve"> – </w:t>
       </w:r>
@@ -1590,8 +2012,16 @@
         <w:rPr>
           <w:u w:val="single"/>
         </w:rPr>
-        <w:t>See connections/@allowAnonymous</w:t>
-      </w:r>
+        <w:t>See connections/@</w:t>
+      </w:r>
+      <w:proofErr w:type="spellStart"/>
+      <w:r>
+        <w:rPr>
+          <w:u w:val="single"/>
+        </w:rPr>
+        <w:t>allowAnonymous</w:t>
+      </w:r>
+      <w:proofErr w:type="spellEnd"/>
       <w:r>
         <w:rPr>
           <w:u w:val="single"/>
@@ -1619,8 +2049,13 @@
           <w:numId w:val="1"/>
         </w:numPr>
       </w:pPr>
-      <w:r>
-        <w:t>Atb:</w:t>
+      <w:proofErr w:type="spellStart"/>
+      <w:r>
+        <w:t>Atb</w:t>
+      </w:r>
+      <w:proofErr w:type="gramStart"/>
+      <w:r>
+        <w:t>:</w:t>
       </w:r>
       <w:r>
         <w:rPr>
@@ -1628,6 +2063,8 @@
         </w:rPr>
         <w:t>maxAttemptedQueries</w:t>
       </w:r>
+      <w:proofErr w:type="spellEnd"/>
+      <w:proofErr w:type="gramEnd"/>
       <w:r>
         <w:t xml:space="preserve"> </w:t>
       </w:r>
@@ -1638,8 +2075,16 @@
         <w:rPr>
           <w:u w:val="single"/>
         </w:rPr>
-        <w:t>See connections/@maxAttemptedQueries</w:t>
-      </w:r>
+        <w:t>See connections/@</w:t>
+      </w:r>
+      <w:proofErr w:type="spellStart"/>
+      <w:r>
+        <w:rPr>
+          <w:u w:val="single"/>
+        </w:rPr>
+        <w:t>maxAttemptedQueries</w:t>
+      </w:r>
+      <w:proofErr w:type="spellEnd"/>
       <w:r>
         <w:rPr>
           <w:u w:val="single"/>
@@ -1667,8 +2112,13 @@
           <w:numId w:val="1"/>
         </w:numPr>
       </w:pPr>
-      <w:r>
-        <w:t>Atb:</w:t>
+      <w:proofErr w:type="spellStart"/>
+      <w:r>
+        <w:t>Atb</w:t>
+      </w:r>
+      <w:proofErr w:type="gramStart"/>
+      <w:r>
+        <w:t>:</w:t>
       </w:r>
       <w:r>
         <w:rPr>
@@ -1676,6 +2126,8 @@
         </w:rPr>
         <w:t>lockOutTime</w:t>
       </w:r>
+      <w:proofErr w:type="spellEnd"/>
+      <w:proofErr w:type="gramEnd"/>
       <w:r>
         <w:t xml:space="preserve"> – </w:t>
       </w:r>
@@ -1683,8 +2135,16 @@
         <w:rPr>
           <w:u w:val="single"/>
         </w:rPr>
-        <w:t>See connections/@lockOutTime</w:t>
-      </w:r>
+        <w:t>See connections/@</w:t>
+      </w:r>
+      <w:proofErr w:type="spellStart"/>
+      <w:r>
+        <w:rPr>
+          <w:u w:val="single"/>
+        </w:rPr>
+        <w:t>lockOutTime</w:t>
+      </w:r>
+      <w:proofErr w:type="spellEnd"/>
       <w:r>
         <w:rPr>
           <w:u w:val="single"/>
@@ -1719,8 +2179,13 @@
           <w:u w:val="single"/>
         </w:rPr>
       </w:pPr>
-      <w:r>
-        <w:t>Atb:</w:t>
+      <w:proofErr w:type="spellStart"/>
+      <w:r>
+        <w:t>Atb</w:t>
+      </w:r>
+      <w:proofErr w:type="gramStart"/>
+      <w:r>
+        <w:t>:</w:t>
       </w:r>
       <w:r>
         <w:rPr>
@@ -1728,6 +2193,8 @@
         </w:rPr>
         <w:t>filter</w:t>
       </w:r>
+      <w:proofErr w:type="spellEnd"/>
+      <w:proofErr w:type="gramEnd"/>
       <w:r>
         <w:t xml:space="preserve"> – The filter used to understand the node.</w:t>
       </w:r>
@@ -1747,19 +2214,38 @@
         <w:rPr>
           <w:u w:val="single"/>
         </w:rPr>
-        <w:t>connections/@defaultFilter.</w:t>
-      </w:r>
-    </w:p>
-    <w:p>
-      <w:pPr>
-        <w:pStyle w:val="ListParagraph"/>
-        <w:numPr>
-          <w:ilvl w:val="0"/>
-          <w:numId w:val="1"/>
-        </w:numPr>
-      </w:pPr>
-      <w:r>
-        <w:t>Node:</w:t>
+        <w:t>connections/@</w:t>
+      </w:r>
+      <w:proofErr w:type="spellStart"/>
+      <w:r>
+        <w:rPr>
+          <w:u w:val="single"/>
+        </w:rPr>
+        <w:t>defaultFilter</w:t>
+      </w:r>
+      <w:proofErr w:type="spellEnd"/>
+      <w:r>
+        <w:rPr>
+          <w:u w:val="single"/>
+        </w:rPr>
+        <w:t>.</w:t>
+      </w:r>
+    </w:p>
+    <w:p>
+      <w:pPr>
+        <w:pStyle w:val="ListParagraph"/>
+        <w:numPr>
+          <w:ilvl w:val="0"/>
+          <w:numId w:val="1"/>
+        </w:numPr>
+      </w:pPr>
+      <w:proofErr w:type="spellStart"/>
+      <w:r>
+        <w:t>Node</w:t>
+      </w:r>
+      <w:proofErr w:type="gramStart"/>
+      <w:r>
+        <w:t>:</w:t>
       </w:r>
       <w:r>
         <w:rPr>
@@ -1767,6 +2253,8 @@
         </w:rPr>
         <w:t>node</w:t>
       </w:r>
+      <w:proofErr w:type="spellEnd"/>
+      <w:proofErr w:type="gramEnd"/>
       <w:r>
         <w:t xml:space="preserve"> – </w:t>
       </w:r>
@@ -2126,6 +2614,28 @@
       <w:szCs w:val="26"/>
     </w:rPr>
   </w:style>
+  <w:style w:type="paragraph" w:styleId="Heading3">
+    <w:name w:val="heading 3"/>
+    <w:basedOn w:val="Normal"/>
+    <w:next w:val="Normal"/>
+    <w:link w:val="Heading3Char"/>
+    <w:uiPriority w:val="9"/>
+    <w:unhideWhenUsed/>
+    <w:qFormat/>
+    <w:rsid w:val="002B4784"/>
+    <w:pPr>
+      <w:keepNext/>
+      <w:keepLines/>
+      <w:spacing w:before="200" w:after="0"/>
+      <w:outlineLvl w:val="2"/>
+    </w:pPr>
+    <w:rPr>
+      <w:rFonts w:asciiTheme="majorHAnsi" w:eastAsiaTheme="majorEastAsia" w:hAnsiTheme="majorHAnsi" w:cstheme="majorBidi"/>
+      <w:b/>
+      <w:bCs/>
+      <w:color w:val="4F81BD" w:themeColor="accent1"/>
+    </w:rPr>
+  </w:style>
   <w:style w:type="character" w:default="1" w:styleId="DefaultParagraphFont">
     <w:name w:val="Default Paragraph Font"/>
     <w:uiPriority w:val="1"/>
@@ -2231,6 +2741,19 @@
       <w:color w:val="4F81BD" w:themeColor="accent1"/>
       <w:sz w:val="26"/>
       <w:szCs w:val="26"/>
+    </w:rPr>
+  </w:style>
+  <w:style w:type="character" w:customStyle="1" w:styleId="Heading3Char">
+    <w:name w:val="Heading 3 Char"/>
+    <w:basedOn w:val="DefaultParagraphFont"/>
+    <w:link w:val="Heading3"/>
+    <w:uiPriority w:val="9"/>
+    <w:rsid w:val="002B4784"/>
+    <w:rPr>
+      <w:rFonts w:asciiTheme="majorHAnsi" w:eastAsiaTheme="majorEastAsia" w:hAnsiTheme="majorHAnsi" w:cstheme="majorBidi"/>
+      <w:b/>
+      <w:bCs/>
+      <w:color w:val="4F81BD" w:themeColor="accent1"/>
     </w:rPr>
   </w:style>
 </w:styles>
@@ -2443,6 +2966,28 @@
       <w:szCs w:val="26"/>
     </w:rPr>
   </w:style>
+  <w:style w:type="paragraph" w:styleId="Heading3">
+    <w:name w:val="heading 3"/>
+    <w:basedOn w:val="Normal"/>
+    <w:next w:val="Normal"/>
+    <w:link w:val="Heading3Char"/>
+    <w:uiPriority w:val="9"/>
+    <w:unhideWhenUsed/>
+    <w:qFormat/>
+    <w:rsid w:val="002B4784"/>
+    <w:pPr>
+      <w:keepNext/>
+      <w:keepLines/>
+      <w:spacing w:before="200" w:after="0"/>
+      <w:outlineLvl w:val="2"/>
+    </w:pPr>
+    <w:rPr>
+      <w:rFonts w:asciiTheme="majorHAnsi" w:eastAsiaTheme="majorEastAsia" w:hAnsiTheme="majorHAnsi" w:cstheme="majorBidi"/>
+      <w:b/>
+      <w:bCs/>
+      <w:color w:val="4F81BD" w:themeColor="accent1"/>
+    </w:rPr>
+  </w:style>
   <w:style w:type="character" w:default="1" w:styleId="DefaultParagraphFont">
     <w:name w:val="Default Paragraph Font"/>
     <w:uiPriority w:val="1"/>
@@ -2548,6 +3093,19 @@
       <w:color w:val="4F81BD" w:themeColor="accent1"/>
       <w:sz w:val="26"/>
       <w:szCs w:val="26"/>
+    </w:rPr>
+  </w:style>
+  <w:style w:type="character" w:customStyle="1" w:styleId="Heading3Char">
+    <w:name w:val="Heading 3 Char"/>
+    <w:basedOn w:val="DefaultParagraphFont"/>
+    <w:link w:val="Heading3"/>
+    <w:uiPriority w:val="9"/>
+    <w:rsid w:val="002B4784"/>
+    <w:rPr>
+      <w:rFonts w:asciiTheme="majorHAnsi" w:eastAsiaTheme="majorEastAsia" w:hAnsiTheme="majorHAnsi" w:cstheme="majorBidi"/>
+      <w:b/>
+      <w:bCs/>
+      <w:color w:val="4F81BD" w:themeColor="accent1"/>
     </w:rPr>
   </w:style>
 </w:styles>

</xml_diff>